<commit_message>
v1. 01 proc masivo - finalizada
</commit_message>
<xml_diff>
--- a/01.ingenieria_procesado_masivo_datos/activities/01.activity/docs/vidama04act1.docx
+++ b/01.ingenieria_procesado_masivo_datos/activities/01.activity/docs/vidama04act1.docx
@@ -28,8 +28,13 @@
         <w:t xml:space="preserve"> </w:t>
       </w:r>
       <w:r>
-        <w:t>Pipeline de procesamiento de datos con HDFS y Spark</w:t>
-      </w:r>
+        <w:t xml:space="preserve">Pipeline de procesamiento de datos con HDFS y </w:t>
+      </w:r>
+      <w:proofErr w:type="spellStart"/>
+      <w:r>
+        <w:t>Spark</w:t>
+      </w:r>
+      <w:proofErr w:type="spellEnd"/>
     </w:p>
     <w:p>
       <w:pPr>
@@ -51,7 +56,7 @@
     </w:p>
     <w:p>
       <w:pPr>
-        <w:pStyle w:val="ListParagraph"/>
+        <w:pStyle w:val="Prrafodelista"/>
         <w:numPr>
           <w:ilvl w:val="0"/>
           <w:numId w:val="21"/>
@@ -61,9 +66,15 @@
           <w:bCs/>
         </w:rPr>
       </w:pPr>
-      <w:r>
-        <w:t xml:space="preserve">Dataset </w:t>
-      </w:r>
+      <w:proofErr w:type="spellStart"/>
+      <w:r>
+        <w:t>Dataset</w:t>
+      </w:r>
+      <w:proofErr w:type="spellEnd"/>
+      <w:r>
+        <w:t xml:space="preserve"> </w:t>
+      </w:r>
+      <w:proofErr w:type="spellStart"/>
       <w:r>
         <w:rPr>
           <w:b/>
@@ -73,6 +84,7 @@
         </w:rPr>
         <w:t>flights</w:t>
       </w:r>
+      <w:proofErr w:type="spellEnd"/>
       <w:r>
         <w:t xml:space="preserve"> del </w:t>
       </w:r>
@@ -133,7 +145,15 @@
         <w:t>eoría acerca del manejo de HDFS y</w:t>
       </w:r>
       <w:r>
-        <w:t xml:space="preserve"> Apache Spark. Completará</w:t>
+        <w:t xml:space="preserve"> Apache </w:t>
+      </w:r>
+      <w:proofErr w:type="spellStart"/>
+      <w:r>
+        <w:t>Spark</w:t>
+      </w:r>
+      <w:proofErr w:type="spellEnd"/>
+      <w:r>
+        <w:t>. Completará</w:t>
       </w:r>
       <w:r>
         <w:t>n</w:t>
@@ -258,13 +278,13 @@
     </w:p>
     <w:p>
       <w:pPr>
-        <w:pStyle w:val="ListParagraph"/>
+        <w:pStyle w:val="Prrafodelista"/>
         <w:ind w:left="360"/>
       </w:pPr>
     </w:p>
     <w:p>
       <w:pPr>
-        <w:pStyle w:val="ListParagraph"/>
+        <w:pStyle w:val="Prrafodelista"/>
         <w:numPr>
           <w:ilvl w:val="0"/>
           <w:numId w:val="10"/>
@@ -308,9 +328,19 @@
       <w:r>
         <w:t xml:space="preserve">en </w:t>
       </w:r>
-      <w:r>
-        <w:t>Jupyter Lab</w:t>
-      </w:r>
+      <w:proofErr w:type="spellStart"/>
+      <w:r>
+        <w:t>Jupyter</w:t>
+      </w:r>
+      <w:proofErr w:type="spellEnd"/>
+      <w:r>
+        <w:t xml:space="preserve"> </w:t>
+      </w:r>
+      <w:proofErr w:type="spellStart"/>
+      <w:r>
+        <w:t>Lab</w:t>
+      </w:r>
+      <w:proofErr w:type="spellEnd"/>
       <w:r>
         <w:t>, el alumno deberá</w:t>
       </w:r>
@@ -323,7 +353,7 @@
     </w:p>
     <w:p>
       <w:pPr>
-        <w:pStyle w:val="ListParagraph"/>
+        <w:pStyle w:val="Prrafodelista"/>
         <w:ind w:left="360"/>
       </w:pPr>
       <w:r>
@@ -383,13 +413,13 @@
     </w:p>
     <w:p>
       <w:pPr>
-        <w:pStyle w:val="ListParagraph"/>
+        <w:pStyle w:val="Prrafodelista"/>
         <w:ind w:left="360"/>
       </w:pPr>
     </w:p>
     <w:p>
       <w:pPr>
-        <w:pStyle w:val="ListParagraph"/>
+        <w:pStyle w:val="Prrafodelista"/>
         <w:numPr>
           <w:ilvl w:val="0"/>
           <w:numId w:val="12"/>
@@ -424,7 +454,15 @@
         <w:t xml:space="preserve">llamada </w:t>
       </w:r>
       <w:r>
-        <w:t>&lt;nombre_apellidos_ alumno&gt;</w:t>
+        <w:t>&lt;</w:t>
+      </w:r>
+      <w:proofErr w:type="spellStart"/>
+      <w:r>
+        <w:t>nombre_apellidos</w:t>
+      </w:r>
+      <w:proofErr w:type="spellEnd"/>
+      <w:r>
+        <w:t>_ alumno&gt;</w:t>
       </w:r>
       <w:r>
         <w:t xml:space="preserve"> (sin tildes ni espacios)</w:t>
@@ -432,16 +470,18 @@
       <w:r>
         <w:t>, utilizando el comando de HDFS apropiado. Por ejemplo: /</w:t>
       </w:r>
+      <w:proofErr w:type="spellStart"/>
       <w:r>
         <w:t>Pepito_Perez</w:t>
       </w:r>
+      <w:proofErr w:type="spellEnd"/>
       <w:r>
         <w:t>.</w:t>
       </w:r>
     </w:p>
     <w:p>
       <w:pPr>
-        <w:pStyle w:val="ListParagraph"/>
+        <w:pStyle w:val="Prrafodelista"/>
         <w:numPr>
           <w:ilvl w:val="0"/>
           <w:numId w:val="12"/>
@@ -452,13 +492,29 @@
         <w:t xml:space="preserve">Utilizando </w:t>
       </w:r>
       <w:r>
-        <w:t>la interfaz gráfica del bucket de Cloud Storage</w:t>
+        <w:t xml:space="preserve">la interfaz gráfica del </w:t>
+      </w:r>
+      <w:proofErr w:type="spellStart"/>
+      <w:r>
+        <w:t>bucket</w:t>
+      </w:r>
+      <w:proofErr w:type="spellEnd"/>
+      <w:r>
+        <w:t xml:space="preserve"> de Cloud Storage</w:t>
       </w:r>
       <w:r>
         <w:t>,</w:t>
       </w:r>
       <w:r>
-        <w:t xml:space="preserve"> acceder al bucket,</w:t>
+        <w:t xml:space="preserve"> acceder al </w:t>
+      </w:r>
+      <w:proofErr w:type="spellStart"/>
+      <w:r>
+        <w:t>bucket</w:t>
+      </w:r>
+      <w:proofErr w:type="spellEnd"/>
+      <w:r>
+        <w:t>,</w:t>
       </w:r>
       <w:r>
         <w:t xml:space="preserve"> </w:t>
@@ -507,8 +563,13 @@
         <w:t xml:space="preserve">CSV </w:t>
       </w:r>
       <w:r>
-        <w:t>de flights</w:t>
-      </w:r>
+        <w:t xml:space="preserve">de </w:t>
+      </w:r>
+      <w:proofErr w:type="spellStart"/>
+      <w:r>
+        <w:t>flights</w:t>
+      </w:r>
+      <w:proofErr w:type="spellEnd"/>
       <w:r>
         <w:t xml:space="preserve">. </w:t>
       </w:r>
@@ -623,7 +684,7 @@
     <w:p/>
     <w:p>
       <w:pPr>
-        <w:pStyle w:val="ListParagraph"/>
+        <w:pStyle w:val="Prrafodelista"/>
         <w:numPr>
           <w:ilvl w:val="0"/>
           <w:numId w:val="12"/>
@@ -637,7 +698,23 @@
         <w:t xml:space="preserve">desde </w:t>
       </w:r>
       <w:r>
-        <w:t xml:space="preserve">dicha ubicación del bucket de GCS el fichero flights a </w:t>
+        <w:t xml:space="preserve">dicha ubicación del </w:t>
+      </w:r>
+      <w:proofErr w:type="spellStart"/>
+      <w:r>
+        <w:t>bucket</w:t>
+      </w:r>
+      <w:proofErr w:type="spellEnd"/>
+      <w:r>
+        <w:t xml:space="preserve"> de GCS el fichero </w:t>
+      </w:r>
+      <w:proofErr w:type="spellStart"/>
+      <w:r>
+        <w:t>flights</w:t>
+      </w:r>
+      <w:proofErr w:type="spellEnd"/>
+      <w:r>
+        <w:t xml:space="preserve"> a </w:t>
       </w:r>
       <w:r>
         <w:t xml:space="preserve">la carpeta de </w:t>
@@ -682,7 +759,7 @@
     </w:p>
     <w:p>
       <w:pPr>
-        <w:pStyle w:val="ListParagraph"/>
+        <w:pStyle w:val="Prrafodelista"/>
         <w:numPr>
           <w:ilvl w:val="0"/>
           <w:numId w:val="12"/>
@@ -736,7 +813,7 @@
     </w:p>
     <w:p>
       <w:pPr>
-        <w:pStyle w:val="ListParagraph"/>
+        <w:pStyle w:val="Prrafodelista"/>
         <w:numPr>
           <w:ilvl w:val="0"/>
           <w:numId w:val="12"/>
@@ -752,68 +829,120 @@
           <w:b/>
           <w:bCs/>
         </w:rPr>
-        <w:t>/&lt;nombre_apellidos_alumno&gt;/</w:t>
-      </w:r>
+        <w:t>/&lt;</w:t>
+      </w:r>
+      <w:proofErr w:type="spellStart"/>
       <w:r>
         <w:rPr>
           <w:b/>
           <w:bCs/>
         </w:rPr>
+        <w:t>nombre_apellidos_alumno</w:t>
+      </w:r>
+      <w:proofErr w:type="spellEnd"/>
+      <w:r>
+        <w:rPr>
+          <w:b/>
+          <w:bCs/>
+        </w:rPr>
+        <w:t>&gt;/</w:t>
+      </w:r>
+      <w:r>
+        <w:rPr>
+          <w:b/>
+          <w:bCs/>
+        </w:rPr>
         <w:t>&lt;nombre_fichero.csv&gt;</w:t>
       </w:r>
     </w:p>
     <w:p>
       <w:pPr>
-        <w:pStyle w:val="ListParagraph"/>
+        <w:pStyle w:val="Prrafodelista"/>
         <w:numPr>
           <w:ilvl w:val="0"/>
           <w:numId w:val="12"/>
         </w:numPr>
         <w:ind w:left="567" w:hanging="283"/>
-      </w:pPr>
-      <w:r>
+        <w:rPr>
+          <w:highlight w:val="yellow"/>
+        </w:rPr>
+      </w:pPr>
+      <w:r>
+        <w:rPr>
+          <w:highlight w:val="yellow"/>
+        </w:rPr>
         <w:t>Tras este paso</w:t>
       </w:r>
       <w:r>
+        <w:rPr>
+          <w:highlight w:val="yellow"/>
+        </w:rPr>
         <w:t xml:space="preserve">, tomar una captura de pantalla </w:t>
       </w:r>
       <w:r>
+        <w:rPr>
+          <w:highlight w:val="yellow"/>
+        </w:rPr>
         <w:t>que muestre</w:t>
       </w:r>
       <w:r>
+        <w:rPr>
+          <w:highlight w:val="yellow"/>
+        </w:rPr>
         <w:t xml:space="preserve"> que se han ejecutado dichos comandos</w:t>
       </w:r>
       <w:r>
+        <w:rPr>
+          <w:highlight w:val="yellow"/>
+        </w:rPr>
         <w:t>,</w:t>
       </w:r>
       <w:r>
+        <w:rPr>
+          <w:highlight w:val="yellow"/>
+        </w:rPr>
         <w:t xml:space="preserve"> así como</w:t>
       </w:r>
       <w:r>
+        <w:rPr>
+          <w:highlight w:val="yellow"/>
+        </w:rPr>
         <w:t xml:space="preserve"> su</w:t>
       </w:r>
       <w:r>
+        <w:rPr>
+          <w:highlight w:val="yellow"/>
+        </w:rPr>
         <w:t>s</w:t>
       </w:r>
       <w:r>
+        <w:rPr>
+          <w:highlight w:val="yellow"/>
+        </w:rPr>
         <w:t xml:space="preserve"> salida</w:t>
       </w:r>
       <w:r>
+        <w:rPr>
+          <w:highlight w:val="yellow"/>
+        </w:rPr>
         <w:t>s</w:t>
       </w:r>
       <w:r>
+        <w:rPr>
+          <w:highlight w:val="yellow"/>
+        </w:rPr>
         <w:t>.</w:t>
       </w:r>
     </w:p>
     <w:p>
       <w:pPr>
-        <w:pStyle w:val="ListParagraph"/>
+        <w:pStyle w:val="Prrafodelista"/>
         <w:ind w:left="567"/>
       </w:pPr>
     </w:p>
     <w:p>
       <w:pPr>
-        <w:pStyle w:val="ListParagraph"/>
+        <w:pStyle w:val="Prrafodelista"/>
         <w:numPr>
           <w:ilvl w:val="0"/>
           <w:numId w:val="10"/>
@@ -842,7 +971,15 @@
         <w:t>M</w:t>
       </w:r>
       <w:r>
-        <w:t xml:space="preserve">anejo de Apache Spark con </w:t>
+        <w:t xml:space="preserve">anejo de Apache </w:t>
+      </w:r>
+      <w:proofErr w:type="spellStart"/>
+      <w:r>
+        <w:t>Spark</w:t>
+      </w:r>
+      <w:proofErr w:type="spellEnd"/>
+      <w:r>
+        <w:t xml:space="preserve"> con </w:t>
       </w:r>
       <w:r>
         <w:rPr>
@@ -859,8 +996,13 @@
         <w:t>otebooks</w:t>
       </w:r>
       <w:r>
-        <w:t xml:space="preserve"> de Jupyter</w:t>
-      </w:r>
+        <w:t xml:space="preserve"> de </w:t>
+      </w:r>
+      <w:proofErr w:type="spellStart"/>
+      <w:r>
+        <w:t>Jupyter</w:t>
+      </w:r>
+      <w:proofErr w:type="spellEnd"/>
       <w:r>
         <w:t>.</w:t>
       </w:r>
@@ -871,7 +1013,15 @@
         <w:t>Se utilizará</w:t>
       </w:r>
       <w:r>
-        <w:t xml:space="preserve"> el archivo /&lt;nombre_alumno&gt;/</w:t>
+        <w:t xml:space="preserve"> el archivo /&lt;</w:t>
+      </w:r>
+      <w:proofErr w:type="spellStart"/>
+      <w:r>
+        <w:t>nombre_alumno</w:t>
+      </w:r>
+      <w:proofErr w:type="spellEnd"/>
+      <w:r>
+        <w:t>&gt;/</w:t>
       </w:r>
       <w:r>
         <w:t>&lt;nombre_fichero.csv&gt;</w:t>
@@ -891,13 +1041,13 @@
     </w:p>
     <w:p>
       <w:pPr>
-        <w:pStyle w:val="ListParagraph"/>
+        <w:pStyle w:val="Prrafodelista"/>
         <w:ind w:left="360"/>
       </w:pPr>
     </w:p>
     <w:p>
       <w:pPr>
-        <w:pStyle w:val="ListParagraph"/>
+        <w:pStyle w:val="Prrafodelista"/>
         <w:numPr>
           <w:ilvl w:val="0"/>
           <w:numId w:val="13"/>
@@ -922,8 +1072,13 @@
       <w:r>
         <w:t xml:space="preserve"> que aparece en el menú lateral de </w:t>
       </w:r>
-      <w:r>
-        <w:t xml:space="preserve">JupyterLab el </w:t>
+      <w:proofErr w:type="spellStart"/>
+      <w:r>
+        <w:t>JupyterLab</w:t>
+      </w:r>
+      <w:proofErr w:type="spellEnd"/>
+      <w:r>
+        <w:t xml:space="preserve"> el </w:t>
       </w:r>
       <w:r>
         <w:rPr>
@@ -944,12 +1099,14 @@
       <w:r>
         <w:t>_</w:t>
       </w:r>
+      <w:proofErr w:type="gramStart"/>
       <w:r>
         <w:t>1</w:t>
       </w:r>
       <w:r>
         <w:t>.ipynb</w:t>
       </w:r>
+      <w:proofErr w:type="gramEnd"/>
       <w:r>
         <w:t>»</w:t>
       </w:r>
@@ -1007,7 +1164,7 @@
     </w:p>
     <w:p>
       <w:pPr>
-        <w:pStyle w:val="ListParagraph"/>
+        <w:pStyle w:val="Prrafodelista"/>
         <w:numPr>
           <w:ilvl w:val="0"/>
           <w:numId w:val="13"/>
@@ -1036,6 +1193,7 @@
       <w:r>
         <w:t xml:space="preserve"> Si lo deseas, puedes leer el fichero </w:t>
       </w:r>
+      <w:proofErr w:type="spellStart"/>
       <w:r>
         <w:rPr>
           <w:i/>
@@ -1043,13 +1201,14 @@
         </w:rPr>
         <w:t>flights</w:t>
       </w:r>
+      <w:proofErr w:type="spellEnd"/>
       <w:r>
         <w:t xml:space="preserve"> directamente de la ruta de Google Cloud Storage, sin utilizar HDFS (aunque es obligatorio copiarlo al menos una vez en HDFS para tomar las capturas de pantalla).</w:t>
       </w:r>
     </w:p>
     <w:p>
       <w:pPr>
-        <w:pStyle w:val="ListParagraph"/>
+        <w:pStyle w:val="Prrafodelista"/>
         <w:numPr>
           <w:ilvl w:val="0"/>
           <w:numId w:val="13"/>
@@ -1094,20 +1253,40 @@
       <w:r>
         <w:t xml:space="preserve"> </w:t>
       </w:r>
+      <w:proofErr w:type="spellStart"/>
       <w:r>
         <w:rPr>
           <w:b/>
         </w:rPr>
         <w:t>PySpark</w:t>
       </w:r>
+      <w:proofErr w:type="spellEnd"/>
       <w:r>
         <w:t xml:space="preserve"> para seleccionar el </w:t>
       </w:r>
-      <w:r>
-        <w:t xml:space="preserve">kernel correcto que ya viene preparado con el paquete pyspark instalado para poder usar </w:t>
-      </w:r>
-      <w:r>
-        <w:t xml:space="preserve">Spark </w:t>
+      <w:proofErr w:type="spellStart"/>
+      <w:r>
+        <w:t>kernel</w:t>
+      </w:r>
+      <w:proofErr w:type="spellEnd"/>
+      <w:r>
+        <w:t xml:space="preserve"> correcto que ya viene preparado con el paquete </w:t>
+      </w:r>
+      <w:proofErr w:type="spellStart"/>
+      <w:r>
+        <w:t>pyspark</w:t>
+      </w:r>
+      <w:proofErr w:type="spellEnd"/>
+      <w:r>
+        <w:t xml:space="preserve"> instalado para poder usar </w:t>
+      </w:r>
+      <w:proofErr w:type="spellStart"/>
+      <w:r>
+        <w:t>Spark</w:t>
+      </w:r>
+      <w:proofErr w:type="spellEnd"/>
+      <w:r>
+        <w:t xml:space="preserve"> </w:t>
       </w:r>
       <w:r>
         <w:t xml:space="preserve">desde </w:t>
@@ -1119,7 +1298,7 @@
     <w:p/>
     <w:p>
       <w:pPr>
-        <w:pStyle w:val="ListParagraph"/>
+        <w:pStyle w:val="Prrafodelista"/>
         <w:numPr>
           <w:ilvl w:val="0"/>
           <w:numId w:val="10"/>
@@ -1144,8 +1323,21 @@
         </w:rPr>
         <w:t xml:space="preserve"> </w:t>
       </w:r>
-      <w:r>
-        <w:t xml:space="preserve">Spark MLlib. Las instrucciones se encuentran en el </w:t>
+      <w:proofErr w:type="spellStart"/>
+      <w:r>
+        <w:t>Spark</w:t>
+      </w:r>
+      <w:proofErr w:type="spellEnd"/>
+      <w:r>
+        <w:t xml:space="preserve"> </w:t>
+      </w:r>
+      <w:proofErr w:type="spellStart"/>
+      <w:r>
+        <w:t>MLlib</w:t>
+      </w:r>
+      <w:proofErr w:type="spellEnd"/>
+      <w:r>
+        <w:t xml:space="preserve">. Las instrucciones se encuentran en el </w:t>
       </w:r>
       <w:r>
         <w:rPr>
@@ -1160,19 +1352,19 @@
     </w:p>
     <w:p>
       <w:pPr>
-        <w:pStyle w:val="ListParagraph"/>
+        <w:pStyle w:val="Prrafodelista"/>
         <w:ind w:left="360"/>
       </w:pPr>
     </w:p>
     <w:p>
       <w:pPr>
-        <w:pStyle w:val="ListParagraph"/>
+        <w:pStyle w:val="Prrafodelista"/>
         <w:ind w:left="360"/>
       </w:pPr>
     </w:p>
     <w:p>
       <w:pPr>
-        <w:pStyle w:val="ListParagraph"/>
+        <w:pStyle w:val="Prrafodelista"/>
         <w:ind w:left="360"/>
       </w:pPr>
     </w:p>
@@ -1187,7 +1379,7 @@
     <w:p/>
     <w:p>
       <w:pPr>
-        <w:pStyle w:val="ListParagraph"/>
+        <w:pStyle w:val="Prrafodelista"/>
         <w:numPr>
           <w:ilvl w:val="0"/>
           <w:numId w:val="14"/>
@@ -1230,7 +1422,7 @@
     </w:p>
     <w:p>
       <w:pPr>
-        <w:pStyle w:val="ListParagraph"/>
+        <w:pStyle w:val="Prrafodelista"/>
         <w:numPr>
           <w:ilvl w:val="0"/>
           <w:numId w:val="14"/>
@@ -1252,7 +1444,7 @@
     </w:p>
     <w:p>
       <w:pPr>
-        <w:pStyle w:val="ListParagraph"/>
+        <w:pStyle w:val="Prrafodelista"/>
       </w:pPr>
     </w:p>
     <w:p>
@@ -1322,7 +1514,31 @@
                 <w:sz w:val="22"/>
                 <w:szCs w:val="22"/>
               </w:rPr>
-              <w:t>HDFS, Spark y Kafka</w:t>
+              <w:t xml:space="preserve">HDFS, </w:t>
+            </w:r>
+            <w:proofErr w:type="spellStart"/>
+            <w:r>
+              <w:rPr>
+                <w:rFonts w:cs="UnitOT-Medi"/>
+                <w:b w:val="0"/>
+                <w:bCs w:val="0"/>
+                <w:color w:val="FFFFFF" w:themeColor="background1"/>
+                <w:sz w:val="22"/>
+                <w:szCs w:val="22"/>
+              </w:rPr>
+              <w:t>Spark</w:t>
+            </w:r>
+            <w:proofErr w:type="spellEnd"/>
+            <w:r>
+              <w:rPr>
+                <w:rFonts w:cs="UnitOT-Medi"/>
+                <w:b w:val="0"/>
+                <w:bCs w:val="0"/>
+                <w:color w:val="FFFFFF" w:themeColor="background1"/>
+                <w:sz w:val="22"/>
+                <w:szCs w:val="22"/>
+              </w:rPr>
+              <w:t xml:space="preserve"> y Kafka</w:t>
             </w:r>
           </w:p>
         </w:tc>
@@ -2205,7 +2421,7 @@
     </w:tbl>
     <w:p>
       <w:pPr>
-        <w:pStyle w:val="ListParagraph"/>
+        <w:pStyle w:val="Prrafodelista"/>
         <w:ind w:left="284"/>
       </w:pPr>
     </w:p>
@@ -2291,7 +2507,31 @@
         <w:t>este</w:t>
       </w:r>
       <w:r>
-        <w:t>, Spark, Hadoop (HDFS) y el resto de herramientas (Kafka, Hive, etc</w:t>
+        <w:t xml:space="preserve">, </w:t>
+      </w:r>
+      <w:proofErr w:type="spellStart"/>
+      <w:r>
+        <w:t>Spark</w:t>
+      </w:r>
+      <w:proofErr w:type="spellEnd"/>
+      <w:r>
+        <w:t xml:space="preserve">, Hadoop (HDFS) y el resto de </w:t>
+      </w:r>
+      <w:proofErr w:type="gramStart"/>
+      <w:r>
+        <w:t>herramientas</w:t>
+      </w:r>
+      <w:proofErr w:type="gramEnd"/>
+      <w:r>
+        <w:t xml:space="preserve"> (Kafka, </w:t>
+      </w:r>
+      <w:proofErr w:type="spellStart"/>
+      <w:r>
+        <w:t>Hive</w:t>
+      </w:r>
+      <w:proofErr w:type="spellEnd"/>
+      <w:r>
+        <w:t>, etc</w:t>
       </w:r>
       <w:r>
         <w:t>.</w:t>
@@ -2311,6 +2551,7 @@
       <w:r>
         <w:t xml:space="preserve"> como qué nodo es el </w:t>
       </w:r>
+      <w:proofErr w:type="spellStart"/>
       <w:r>
         <w:rPr>
           <w:i/>
@@ -2318,12 +2559,14 @@
         </w:rPr>
         <w:t>namenode</w:t>
       </w:r>
+      <w:proofErr w:type="spellEnd"/>
       <w:r>
         <w:t xml:space="preserve"> y </w:t>
       </w:r>
       <w:r>
         <w:t xml:space="preserve">cuál el </w:t>
       </w:r>
+      <w:proofErr w:type="spellStart"/>
       <w:r>
         <w:rPr>
           <w:i/>
@@ -2331,8 +2574,17 @@
         </w:rPr>
         <w:t>datanode</w:t>
       </w:r>
-      <w:r>
-        <w:t xml:space="preserve"> (HDFS), qué nodo de Spark hace el papel de </w:t>
+      <w:proofErr w:type="spellEnd"/>
+      <w:r>
+        <w:t xml:space="preserve"> (HDFS), qué nodo de </w:t>
+      </w:r>
+      <w:proofErr w:type="spellStart"/>
+      <w:r>
+        <w:t>Spark</w:t>
+      </w:r>
+      <w:proofErr w:type="spellEnd"/>
+      <w:r>
+        <w:t xml:space="preserve"> hace el papel de </w:t>
       </w:r>
       <w:r>
         <w:t>máster</w:t>
@@ -2364,11 +2616,19 @@
       <w:r>
         <w:t xml:space="preserve"> a los que hemos llamado </w:t>
       </w:r>
+      <w:proofErr w:type="spellStart"/>
       <w:r>
         <w:rPr>
           <w:i/>
         </w:rPr>
-        <w:t xml:space="preserve">unircluster-m </w:t>
+        <w:t>unircluster</w:t>
+      </w:r>
+      <w:proofErr w:type="spellEnd"/>
+      <w:r>
+        <w:rPr>
+          <w:i/>
+        </w:rPr>
+        <w:t xml:space="preserve">-m </w:t>
       </w:r>
       <w:r>
         <w:t xml:space="preserve">(nodo que hace el papel de </w:t>
@@ -2389,14 +2649,20 @@
         <w:t>n</w:t>
       </w:r>
       <w:r>
-        <w:t xml:space="preserve"> JupyterLab</w:t>
-      </w:r>
+        <w:t xml:space="preserve"> </w:t>
+      </w:r>
+      <w:proofErr w:type="spellStart"/>
+      <w:r>
+        <w:t>JupyterLab</w:t>
+      </w:r>
+      <w:proofErr w:type="spellEnd"/>
       <w:r>
         <w:t xml:space="preserve"> y </w:t>
       </w:r>
       <w:r>
         <w:t xml:space="preserve">el </w:t>
       </w:r>
+      <w:proofErr w:type="spellStart"/>
       <w:r>
         <w:rPr>
           <w:i/>
@@ -2404,6 +2670,7 @@
         </w:rPr>
         <w:t>namenode</w:t>
       </w:r>
+      <w:proofErr w:type="spellEnd"/>
       <w:r>
         <w:t xml:space="preserve"> de HDFS</w:t>
       </w:r>
@@ -2698,15 +2965,40 @@
                                 <w:sz w:val="20"/>
                                 <w:szCs w:val="20"/>
                               </w:rPr>
-                              <w:t xml:space="preserve">Hadoop (HDFS) </w:t>
+                              <w:t>Hadoop (</w:t>
+                            </w:r>
+                            <w:proofErr w:type="gramStart"/>
+                            <w:r>
+                              <w:rPr>
+                                <w:sz w:val="20"/>
+                                <w:szCs w:val="20"/>
+                              </w:rPr>
+                              <w:t xml:space="preserve">HDFS) </w:t>
                             </w:r>
                             <w:r>
                               <w:rPr>
                                 <w:sz w:val="20"/>
                                 <w:szCs w:val="20"/>
                               </w:rPr>
-                              <w:t xml:space="preserve"> rol de datanode</w:t>
+                              <w:t xml:space="preserve"> rol</w:t>
                             </w:r>
+                            <w:proofErr w:type="gramEnd"/>
+                            <w:r>
+                              <w:rPr>
+                                <w:sz w:val="20"/>
+                                <w:szCs w:val="20"/>
+                              </w:rPr>
+                              <w:t xml:space="preserve"> de </w:t>
+                            </w:r>
+                            <w:proofErr w:type="spellStart"/>
+                            <w:r>
+                              <w:rPr>
+                                <w:sz w:val="20"/>
+                                <w:szCs w:val="20"/>
+                              </w:rPr>
+                              <w:t>datanode</w:t>
+                            </w:r>
+                            <w:proofErr w:type="spellEnd"/>
                           </w:p>
                         </w:txbxContent>
                       </wps:txbx>
@@ -2741,15 +3033,40 @@
                           <w:sz w:val="20"/>
                           <w:szCs w:val="20"/>
                         </w:rPr>
-                        <w:t xml:space="preserve">Hadoop (HDFS) </w:t>
+                        <w:t>Hadoop (</w:t>
+                      </w:r>
+                      <w:proofErr w:type="gramStart"/>
+                      <w:r>
+                        <w:rPr>
+                          <w:sz w:val="20"/>
+                          <w:szCs w:val="20"/>
+                        </w:rPr>
+                        <w:t xml:space="preserve">HDFS) </w:t>
                       </w:r>
                       <w:r>
                         <w:rPr>
                           <w:sz w:val="20"/>
                           <w:szCs w:val="20"/>
                         </w:rPr>
-                        <w:t xml:space="preserve"> rol de datanode</w:t>
+                        <w:t xml:space="preserve"> rol</w:t>
                       </w:r>
+                      <w:proofErr w:type="gramEnd"/>
+                      <w:r>
+                        <w:rPr>
+                          <w:sz w:val="20"/>
+                          <w:szCs w:val="20"/>
+                        </w:rPr>
+                        <w:t xml:space="preserve"> de </w:t>
+                      </w:r>
+                      <w:proofErr w:type="spellStart"/>
+                      <w:r>
+                        <w:rPr>
+                          <w:sz w:val="20"/>
+                          <w:szCs w:val="20"/>
+                        </w:rPr>
+                        <w:t>datanode</w:t>
+                      </w:r>
+                      <w:proofErr w:type="spellEnd"/>
                     </w:p>
                   </w:txbxContent>
                 </v:textbox>
@@ -2952,8 +3269,16 @@
                                 <w:szCs w:val="20"/>
                               </w:rPr>
                               <w:br/>
+                            </w:r>
+                            <w:proofErr w:type="spellStart"/>
+                            <w:r>
+                              <w:rPr>
+                                <w:sz w:val="20"/>
+                                <w:szCs w:val="20"/>
+                              </w:rPr>
                               <w:t>broker</w:t>
                             </w:r>
+                            <w:proofErr w:type="spellEnd"/>
                           </w:p>
                         </w:txbxContent>
                       </wps:txbx>
@@ -2996,8 +3321,16 @@
                           <w:szCs w:val="20"/>
                         </w:rPr>
                         <w:br/>
+                      </w:r>
+                      <w:proofErr w:type="spellStart"/>
+                      <w:r>
+                        <w:rPr>
+                          <w:sz w:val="20"/>
+                          <w:szCs w:val="20"/>
+                        </w:rPr>
                         <w:t>broker</w:t>
                       </w:r>
+                      <w:proofErr w:type="spellEnd"/>
                     </w:p>
                   </w:txbxContent>
                 </v:textbox>
@@ -3194,15 +3527,40 @@
                                 <w:sz w:val="20"/>
                                 <w:szCs w:val="20"/>
                               </w:rPr>
-                              <w:t xml:space="preserve">Hadoop (HDFS) </w:t>
+                              <w:t>Hadoop (</w:t>
+                            </w:r>
+                            <w:proofErr w:type="gramStart"/>
+                            <w:r>
+                              <w:rPr>
+                                <w:sz w:val="20"/>
+                                <w:szCs w:val="20"/>
+                              </w:rPr>
+                              <w:t xml:space="preserve">HDFS) </w:t>
                             </w:r>
                             <w:r>
                               <w:rPr>
                                 <w:sz w:val="20"/>
                                 <w:szCs w:val="20"/>
                               </w:rPr>
-                              <w:t xml:space="preserve"> rol de datanode</w:t>
+                              <w:t xml:space="preserve"> rol</w:t>
                             </w:r>
+                            <w:proofErr w:type="gramEnd"/>
+                            <w:r>
+                              <w:rPr>
+                                <w:sz w:val="20"/>
+                                <w:szCs w:val="20"/>
+                              </w:rPr>
+                              <w:t xml:space="preserve"> de </w:t>
+                            </w:r>
+                            <w:proofErr w:type="spellStart"/>
+                            <w:r>
+                              <w:rPr>
+                                <w:sz w:val="20"/>
+                                <w:szCs w:val="20"/>
+                              </w:rPr>
+                              <w:t>datanode</w:t>
+                            </w:r>
+                            <w:proofErr w:type="spellEnd"/>
                           </w:p>
                         </w:txbxContent>
                       </wps:txbx>
@@ -3237,15 +3595,40 @@
                           <w:sz w:val="20"/>
                           <w:szCs w:val="20"/>
                         </w:rPr>
-                        <w:t xml:space="preserve">Hadoop (HDFS) </w:t>
+                        <w:t>Hadoop (</w:t>
+                      </w:r>
+                      <w:proofErr w:type="gramStart"/>
+                      <w:r>
+                        <w:rPr>
+                          <w:sz w:val="20"/>
+                          <w:szCs w:val="20"/>
+                        </w:rPr>
+                        <w:t xml:space="preserve">HDFS) </w:t>
                       </w:r>
                       <w:r>
                         <w:rPr>
                           <w:sz w:val="20"/>
                           <w:szCs w:val="20"/>
                         </w:rPr>
-                        <w:t xml:space="preserve"> rol de datanode</w:t>
+                        <w:t xml:space="preserve"> rol</w:t>
                       </w:r>
+                      <w:proofErr w:type="gramEnd"/>
+                      <w:r>
+                        <w:rPr>
+                          <w:sz w:val="20"/>
+                          <w:szCs w:val="20"/>
+                        </w:rPr>
+                        <w:t xml:space="preserve"> de </w:t>
+                      </w:r>
+                      <w:proofErr w:type="spellStart"/>
+                      <w:r>
+                        <w:rPr>
+                          <w:sz w:val="20"/>
+                          <w:szCs w:val="20"/>
+                        </w:rPr>
+                        <w:t>datanode</w:t>
+                      </w:r>
+                      <w:proofErr w:type="spellEnd"/>
                     </w:p>
                   </w:txbxContent>
                 </v:textbox>
@@ -3428,12 +3811,21 @@
                             <w:pPr>
                               <w:jc w:val="center"/>
                             </w:pPr>
+                            <w:proofErr w:type="spellStart"/>
                             <w:r>
                               <w:rPr>
                                 <w:rFonts w:ascii="Courier New" w:hAnsi="Courier New" w:cs="Courier New"/>
                                 <w:sz w:val="22"/>
                               </w:rPr>
-                              <w:t>unircluster-m</w:t>
+                              <w:t>unircluster</w:t>
+                            </w:r>
+                            <w:proofErr w:type="spellEnd"/>
+                            <w:r>
+                              <w:rPr>
+                                <w:rFonts w:ascii="Courier New" w:hAnsi="Courier New" w:cs="Courier New"/>
+                                <w:sz w:val="22"/>
+                              </w:rPr>
+                              <w:t>-m</w:t>
                             </w:r>
                           </w:p>
                         </w:txbxContent>
@@ -3459,12 +3851,21 @@
                       <w:pPr>
                         <w:jc w:val="center"/>
                       </w:pPr>
+                      <w:proofErr w:type="spellStart"/>
                       <w:r>
                         <w:rPr>
                           <w:rFonts w:ascii="Courier New" w:hAnsi="Courier New" w:cs="Courier New"/>
                           <w:sz w:val="22"/>
                         </w:rPr>
-                        <w:t>unircluster-m</w:t>
+                        <w:t>unircluster</w:t>
+                      </w:r>
+                      <w:proofErr w:type="spellEnd"/>
+                      <w:r>
+                        <w:rPr>
+                          <w:rFonts w:ascii="Courier New" w:hAnsi="Courier New" w:cs="Courier New"/>
+                          <w:sz w:val="22"/>
+                        </w:rPr>
+                        <w:t>-m</w:t>
                       </w:r>
                     </w:p>
                   </w:txbxContent>
@@ -3671,6 +4072,7 @@
                               </w:rPr>
                               <w:t xml:space="preserve">rol de </w:t>
                             </w:r>
+                            <w:proofErr w:type="spellStart"/>
                             <w:r>
                               <w:rPr>
                                 <w:sz w:val="20"/>
@@ -3678,6 +4080,7 @@
                               </w:rPr>
                               <w:t>namenode</w:t>
                             </w:r>
+                            <w:proofErr w:type="spellEnd"/>
                           </w:p>
                         </w:txbxContent>
                       </wps:txbx>
@@ -3721,6 +4124,7 @@
                         </w:rPr>
                         <w:t xml:space="preserve">rol de </w:t>
                       </w:r>
+                      <w:proofErr w:type="spellStart"/>
                       <w:r>
                         <w:rPr>
                           <w:sz w:val="20"/>
@@ -3728,6 +4132,7 @@
                         </w:rPr>
                         <w:t>namenode</w:t>
                       </w:r>
+                      <w:proofErr w:type="spellEnd"/>
                     </w:p>
                   </w:txbxContent>
                 </v:textbox>
@@ -3917,6 +4322,7 @@
                                 <w:szCs w:val="20"/>
                               </w:rPr>
                             </w:pPr>
+                            <w:proofErr w:type="spellStart"/>
                             <w:r>
                               <w:rPr>
                                 <w:sz w:val="20"/>
@@ -3924,6 +4330,7 @@
                               </w:rPr>
                               <w:t>JupyterLab</w:t>
                             </w:r>
+                            <w:proofErr w:type="spellEnd"/>
                           </w:p>
                         </w:txbxContent>
                       </wps:txbx>
@@ -3956,6 +4363,7 @@
                           <w:szCs w:val="20"/>
                         </w:rPr>
                       </w:pPr>
+                      <w:proofErr w:type="spellStart"/>
                       <w:r>
                         <w:rPr>
                           <w:sz w:val="20"/>
@@ -3963,6 +4371,7 @@
                         </w:rPr>
                         <w:t>JupyterLab</w:t>
                       </w:r>
+                      <w:proofErr w:type="spellEnd"/>
                     </w:p>
                   </w:txbxContent>
                 </v:textbox>
@@ -4493,13 +4902,37 @@
         <w:t>,</w:t>
       </w:r>
       <w:r>
-        <w:t xml:space="preserve"> mediante su herramienta Dataproc. Google nos da numerosas facilidades</w:t>
+        <w:t xml:space="preserve"> mediante su herramienta </w:t>
+      </w:r>
+      <w:proofErr w:type="spellStart"/>
+      <w:r>
+        <w:t>Dataproc</w:t>
+      </w:r>
+      <w:proofErr w:type="spellEnd"/>
+      <w:r>
+        <w:t>. Google nos da numerosas facilidades</w:t>
       </w:r>
       <w:r>
         <w:t>,</w:t>
       </w:r>
       <w:r>
-        <w:t xml:space="preserve"> ya que despliega automáticamente las herramientas que necesitamos usar (HDFS, Spark, Kafka y JupyterLab) </w:t>
+        <w:t xml:space="preserve"> ya que despliega automáticamente las herramientas que necesitamos usar (HDFS, </w:t>
+      </w:r>
+      <w:proofErr w:type="spellStart"/>
+      <w:r>
+        <w:t>Spark</w:t>
+      </w:r>
+      <w:proofErr w:type="spellEnd"/>
+      <w:r>
+        <w:t xml:space="preserve">, Kafka y </w:t>
+      </w:r>
+      <w:proofErr w:type="spellStart"/>
+      <w:r>
+        <w:t>JupyterLab</w:t>
+      </w:r>
+      <w:proofErr w:type="spellEnd"/>
+      <w:r>
+        <w:t xml:space="preserve">) </w:t>
       </w:r>
       <w:r>
         <w:t>y marca las distintas</w:t>
@@ -4584,7 +5017,7 @@
     <w:p/>
     <w:p>
       <w:pPr>
-        <w:pStyle w:val="ListParagraph"/>
+        <w:pStyle w:val="Prrafodelista"/>
         <w:numPr>
           <w:ilvl w:val="0"/>
           <w:numId w:val="15"/>
@@ -4609,7 +5042,7 @@
       <w:hyperlink r:id="rId11" w:history="1">
         <w:r>
           <w:rPr>
-            <w:rStyle w:val="Hyperlink"/>
+            <w:rStyle w:val="Hipervnculo"/>
             <w:sz w:val="24"/>
           </w:rPr>
           <w:t>http://cloud.google.com/free</w:t>
@@ -4646,7 +5079,7 @@
     <w:p/>
     <w:p>
       <w:pPr>
-        <w:pStyle w:val="ListParagraph"/>
+        <w:pStyle w:val="Prrafodelista"/>
         <w:numPr>
           <w:ilvl w:val="0"/>
           <w:numId w:val="15"/>
@@ -4671,7 +5104,7 @@
       <w:hyperlink r:id="rId12" w:history="1">
         <w:r>
           <w:rPr>
-            <w:rStyle w:val="Hyperlink"/>
+            <w:rStyle w:val="Hipervnculo"/>
             <w:sz w:val="24"/>
           </w:rPr>
           <w:t>https://console.cloud.google.com/</w:t>
@@ -4695,9 +5128,11 @@
       <w:r>
         <w:t>«</w:t>
       </w:r>
+      <w:proofErr w:type="spellStart"/>
       <w:r>
         <w:t>dataproc</w:t>
       </w:r>
+      <w:proofErr w:type="spellEnd"/>
       <w:r>
         <w:t>»</w:t>
       </w:r>
@@ -4719,7 +5154,7 @@
     </w:p>
     <w:p>
       <w:pPr>
-        <w:pStyle w:val="ListParagraph"/>
+        <w:pStyle w:val="Prrafodelista"/>
         <w:rPr>
           <w:b/>
         </w:rPr>
@@ -4727,7 +5162,7 @@
     </w:p>
     <w:p>
       <w:pPr>
-        <w:pStyle w:val="ListParagraph"/>
+        <w:pStyle w:val="Prrafodelista"/>
         <w:numPr>
           <w:ilvl w:val="0"/>
           <w:numId w:val="15"/>
@@ -4795,6 +5230,7 @@
       <w:r>
         <w:t xml:space="preserve"> </w:t>
       </w:r>
+      <w:proofErr w:type="spellStart"/>
       <w:r>
         <w:rPr>
           <w:b/>
@@ -4802,6 +5238,7 @@
         </w:rPr>
         <w:t>Buckets</w:t>
       </w:r>
+      <w:proofErr w:type="spellEnd"/>
       <w:r>
         <w:t>.</w:t>
       </w:r>
@@ -4833,7 +5270,7 @@
     <w:p/>
     <w:p>
       <w:pPr>
-        <w:pStyle w:val="ListParagraph"/>
+        <w:pStyle w:val="Prrafodelista"/>
         <w:numPr>
           <w:ilvl w:val="0"/>
           <w:numId w:val="16"/>
@@ -4849,6 +5286,7 @@
       <w:r>
         <w:t xml:space="preserve"> del </w:t>
       </w:r>
+      <w:proofErr w:type="spellStart"/>
       <w:r>
         <w:rPr>
           <w:i/>
@@ -4856,6 +5294,7 @@
         </w:rPr>
         <w:t>bucket</w:t>
       </w:r>
+      <w:proofErr w:type="spellEnd"/>
       <w:r>
         <w:t xml:space="preserve"> (</w:t>
       </w:r>
@@ -4863,7 +5302,15 @@
         <w:t>el que</w:t>
       </w:r>
       <w:r>
-        <w:t xml:space="preserve"> que queramos, siempre que esté libre)</w:t>
+        <w:t xml:space="preserve"> </w:t>
+      </w:r>
+      <w:proofErr w:type="spellStart"/>
+      <w:r>
+        <w:t>que</w:t>
+      </w:r>
+      <w:proofErr w:type="spellEnd"/>
+      <w:r>
+        <w:t xml:space="preserve"> queramos, siempre que esté libre)</w:t>
       </w:r>
       <w:r>
         <w:t>.</w:t>
@@ -4871,7 +5318,7 @@
     </w:p>
     <w:p>
       <w:pPr>
-        <w:pStyle w:val="ListParagraph"/>
+        <w:pStyle w:val="Prrafodelista"/>
         <w:numPr>
           <w:ilvl w:val="0"/>
           <w:numId w:val="16"/>
@@ -4884,52 +5331,41 @@
       <w:r>
         <w:t xml:space="preserve">ónde almacenar los datos: </w:t>
       </w:r>
+      <w:proofErr w:type="spellStart"/>
       <w:r>
         <w:rPr>
           <w:b/>
           <w:bCs/>
           <w:iCs/>
         </w:rPr>
-        <w:t xml:space="preserve">Location type </w:t>
-      </w:r>
+        <w:t>Location</w:t>
+      </w:r>
+      <w:proofErr w:type="spellEnd"/>
       <w:r>
         <w:rPr>
           <w:b/>
           <w:bCs/>
           <w:iCs/>
         </w:rPr>
-        <w:sym w:font="Wingdings" w:char="F0E0"/>
-      </w:r>
+        <w:t xml:space="preserve"> </w:t>
+      </w:r>
+      <w:proofErr w:type="spellStart"/>
       <w:r>
         <w:rPr>
           <w:b/>
           <w:bCs/>
           <w:iCs/>
         </w:rPr>
-        <w:t xml:space="preserve"> Region</w:t>
-      </w:r>
-      <w:r>
-        <w:rPr>
-          <w:i/>
-        </w:rPr>
-        <w:t xml:space="preserve">. </w:t>
-      </w:r>
-      <w:r>
-        <w:t>En el menú inferior</w:t>
-      </w:r>
-      <w:r>
-        <w:t>:</w:t>
-      </w:r>
-      <w:r>
-        <w:t xml:space="preserve"> </w:t>
-      </w:r>
+        <w:t>type</w:t>
+      </w:r>
+      <w:proofErr w:type="spellEnd"/>
       <w:r>
         <w:rPr>
           <w:b/>
           <w:bCs/>
           <w:iCs/>
         </w:rPr>
-        <w:t xml:space="preserve">Location </w:t>
+        <w:t xml:space="preserve"> </w:t>
       </w:r>
       <w:r>
         <w:rPr>
@@ -4940,6 +5376,65 @@
         <w:sym w:font="Wingdings" w:char="F0E0"/>
       </w:r>
       <w:r>
+        <w:rPr>
+          <w:b/>
+          <w:bCs/>
+          <w:iCs/>
+        </w:rPr>
+        <w:t xml:space="preserve"> </w:t>
+      </w:r>
+      <w:proofErr w:type="spellStart"/>
+      <w:r>
+        <w:rPr>
+          <w:b/>
+          <w:bCs/>
+          <w:iCs/>
+        </w:rPr>
+        <w:t>Region</w:t>
+      </w:r>
+      <w:proofErr w:type="spellEnd"/>
+      <w:r>
+        <w:rPr>
+          <w:i/>
+        </w:rPr>
+        <w:t xml:space="preserve">. </w:t>
+      </w:r>
+      <w:r>
+        <w:t>En el menú inferior</w:t>
+      </w:r>
+      <w:r>
+        <w:t>:</w:t>
+      </w:r>
+      <w:r>
+        <w:t xml:space="preserve"> </w:t>
+      </w:r>
+      <w:proofErr w:type="spellStart"/>
+      <w:r>
+        <w:rPr>
+          <w:b/>
+          <w:bCs/>
+          <w:iCs/>
+        </w:rPr>
+        <w:t>Location</w:t>
+      </w:r>
+      <w:proofErr w:type="spellEnd"/>
+      <w:r>
+        <w:rPr>
+          <w:b/>
+          <w:bCs/>
+          <w:iCs/>
+        </w:rPr>
+        <w:t xml:space="preserve"> </w:t>
+      </w:r>
+      <w:r>
+        <w:rPr>
+          <w:b/>
+          <w:bCs/>
+          <w:iCs/>
+        </w:rPr>
+        <w:sym w:font="Wingdings" w:char="F0E0"/>
+      </w:r>
+      <w:r>
         <w:t xml:space="preserve"> </w:t>
       </w:r>
       <w:r>
@@ -4951,7 +5446,7 @@
     </w:p>
     <w:p>
       <w:pPr>
-        <w:pStyle w:val="ListParagraph"/>
+        <w:pStyle w:val="Prrafodelista"/>
         <w:numPr>
           <w:ilvl w:val="0"/>
           <w:numId w:val="16"/>
@@ -4964,7 +5459,7 @@
     </w:p>
     <w:p>
       <w:pPr>
-        <w:pStyle w:val="ListParagraph"/>
+        <w:pStyle w:val="Prrafodelista"/>
         <w:numPr>
           <w:ilvl w:val="0"/>
           <w:numId w:val="16"/>
@@ -4993,12 +5488,14 @@
       <w:r>
         <w:t xml:space="preserve">Esto creará un </w:t>
       </w:r>
+      <w:proofErr w:type="spellStart"/>
       <w:r>
         <w:rPr>
           <w:i/>
         </w:rPr>
         <w:t>bucket</w:t>
       </w:r>
+      <w:proofErr w:type="spellEnd"/>
       <w:r>
         <w:t xml:space="preserve"> de Google Cloud Storage (GCS), que es un sistema de almacenamiento persistente gratuito que </w:t>
       </w:r>
@@ -5029,6 +5526,7 @@
       <w:r>
         <w:t xml:space="preserve"> lo usaremos para guardar tanto los </w:t>
       </w:r>
+      <w:proofErr w:type="spellStart"/>
       <w:r>
         <w:rPr>
           <w:i/>
@@ -5036,6 +5534,7 @@
         </w:rPr>
         <w:t>datasets</w:t>
       </w:r>
+      <w:proofErr w:type="spellEnd"/>
       <w:r>
         <w:t xml:space="preserve"> como los </w:t>
       </w:r>
@@ -5047,7 +5546,15 @@
         <w:t>notebooks</w:t>
       </w:r>
       <w:r>
-        <w:t xml:space="preserve"> de JupyterLab.</w:t>
+        <w:t xml:space="preserve"> de </w:t>
+      </w:r>
+      <w:proofErr w:type="spellStart"/>
+      <w:r>
+        <w:t>JupyterLab</w:t>
+      </w:r>
+      <w:proofErr w:type="spellEnd"/>
+      <w:r>
+        <w:t>.</w:t>
       </w:r>
     </w:p>
     <w:p>
@@ -5057,7 +5564,7 @@
     </w:p>
     <w:p>
       <w:pPr>
-        <w:pStyle w:val="ListParagraph"/>
+        <w:pStyle w:val="Prrafodelista"/>
         <w:numPr>
           <w:ilvl w:val="0"/>
           <w:numId w:val="17"/>
@@ -5105,22 +5612,49 @@
           <w:b/>
           <w:bCs/>
         </w:rPr>
-        <w:t xml:space="preserve"> Dataproc </w:t>
-      </w:r>
+        <w:t xml:space="preserve"> </w:t>
+      </w:r>
+      <w:proofErr w:type="spellStart"/>
       <w:r>
         <w:rPr>
           <w:b/>
           <w:bCs/>
         </w:rPr>
-        <w:sym w:font="Wingdings" w:char="F0E0"/>
-      </w:r>
+        <w:t>Dataproc</w:t>
+      </w:r>
+      <w:proofErr w:type="spellEnd"/>
       <w:r>
         <w:rPr>
           <w:b/>
           <w:bCs/>
         </w:rPr>
-        <w:t xml:space="preserve"> Clusters</w:t>
-      </w:r>
+        <w:t xml:space="preserve"> </w:t>
+      </w:r>
+      <w:r>
+        <w:rPr>
+          <w:b/>
+          <w:bCs/>
+        </w:rPr>
+        <w:sym w:font="Wingdings" w:char="F0E0"/>
+      </w:r>
+      <w:r>
+        <w:rPr>
+          <w:b/>
+          <w:bCs/>
+        </w:rPr>
+        <w:t xml:space="preserve"> </w:t>
+      </w:r>
+      <w:proofErr w:type="spellStart"/>
+      <w:proofErr w:type="gramStart"/>
+      <w:r>
+        <w:rPr>
+          <w:b/>
+          <w:bCs/>
+        </w:rPr>
+        <w:t>Clusters</w:t>
+      </w:r>
+      <w:proofErr w:type="spellEnd"/>
+      <w:proofErr w:type="gramEnd"/>
       <w:r>
         <w:t xml:space="preserve">. </w:t>
       </w:r>
@@ -5166,7 +5700,7 @@
     </w:p>
     <w:p>
       <w:pPr>
-        <w:pStyle w:val="ListParagraph"/>
+        <w:pStyle w:val="Prrafodelista"/>
         <w:ind w:left="0"/>
         <w:rPr>
           <w:b/>
@@ -5229,13 +5763,13 @@
     </w:p>
     <w:p>
       <w:pPr>
-        <w:pStyle w:val="ListParagraph"/>
+        <w:pStyle w:val="Prrafodelista"/>
         <w:ind w:left="0"/>
       </w:pPr>
     </w:p>
     <w:p>
       <w:pPr>
-        <w:pStyle w:val="ListParagraph"/>
+        <w:pStyle w:val="Prrafodelista"/>
         <w:ind w:left="0"/>
       </w:pPr>
       <w:r>
@@ -5280,7 +5814,7 @@
     </w:p>
     <w:p>
       <w:pPr>
-        <w:pStyle w:val="ListParagraph"/>
+        <w:pStyle w:val="Prrafodelista"/>
         <w:numPr>
           <w:ilvl w:val="0"/>
           <w:numId w:val="20"/>
@@ -5302,7 +5836,7 @@
     </w:p>
     <w:p>
       <w:pPr>
-        <w:pStyle w:val="ListParagraph"/>
+        <w:pStyle w:val="Prrafodelista"/>
         <w:numPr>
           <w:ilvl w:val="0"/>
           <w:numId w:val="20"/>
@@ -5330,6 +5864,7 @@
         </w:rPr>
         <w:t xml:space="preserve"> nuestro </w:t>
       </w:r>
+      <w:proofErr w:type="spellStart"/>
       <w:r>
         <w:rPr>
           <w:b/>
@@ -5339,6 +5874,7 @@
         </w:rPr>
         <w:t>bucket</w:t>
       </w:r>
+      <w:proofErr w:type="spellEnd"/>
       <w:r>
         <w:t xml:space="preserve"> </w:t>
       </w:r>
@@ -5357,7 +5893,7 @@
     </w:p>
     <w:p>
       <w:pPr>
-        <w:pStyle w:val="ListParagraph"/>
+        <w:pStyle w:val="Prrafodelista"/>
         <w:numPr>
           <w:ilvl w:val="0"/>
           <w:numId w:val="20"/>
@@ -5439,7 +5975,23 @@
         <w:t>(dos palabras separadas</w:t>
       </w:r>
       <w:r>
-        <w:t xml:space="preserve"> por guión, y al final un número, por ejemplo el ID de mi proyecto es impactful-pilot-269111 pero el vuestro será otro distinto que tenéis que mirar, copiar y pegar aquí</w:t>
+        <w:t xml:space="preserve"> por </w:t>
+      </w:r>
+      <w:proofErr w:type="spellStart"/>
+      <w:r>
+        <w:t>guión</w:t>
+      </w:r>
+      <w:proofErr w:type="spellEnd"/>
+      <w:r>
+        <w:t xml:space="preserve">, y al final un número, por </w:t>
+      </w:r>
+      <w:proofErr w:type="gramStart"/>
+      <w:r>
+        <w:t>ejemplo</w:t>
+      </w:r>
+      <w:proofErr w:type="gramEnd"/>
+      <w:r>
+        <w:t xml:space="preserve"> el ID de mi proyecto es impactful-pilot-269111 pero el vuestro será otro distinto que tenéis que mirar, copiar y pegar aquí</w:t>
       </w:r>
       <w:r>
         <w:t>)</w:t>
@@ -5447,7 +5999,7 @@
     </w:p>
     <w:p>
       <w:pPr>
-        <w:pStyle w:val="ListParagraph"/>
+        <w:pStyle w:val="Prrafodelista"/>
         <w:numPr>
           <w:ilvl w:val="0"/>
           <w:numId w:val="20"/>
@@ -5496,6 +6048,7 @@
         </w:rPr>
         <w:br/>
       </w:r>
+      <w:proofErr w:type="spellStart"/>
       <w:r>
         <w:rPr>
           <w:rFonts w:ascii="Courier New" w:hAnsi="Courier New" w:cs="Courier New"/>
@@ -5504,8 +6057,42 @@
           <w:shd w:val="clear" w:color="auto" w:fill="FAFAFA"/>
           <w:lang w:val="en-GB"/>
         </w:rPr>
-        <w:t xml:space="preserve">gcloud beta dataproc clusters create </w:t>
-      </w:r>
+        <w:t>gcloud</w:t>
+      </w:r>
+      <w:proofErr w:type="spellEnd"/>
+      <w:r>
+        <w:rPr>
+          <w:rFonts w:ascii="Courier New" w:hAnsi="Courier New" w:cs="Courier New"/>
+          <w:color w:val="auto"/>
+          <w:sz w:val="18"/>
+          <w:shd w:val="clear" w:color="auto" w:fill="FAFAFA"/>
+          <w:lang w:val="en-GB"/>
+        </w:rPr>
+        <w:t xml:space="preserve"> beta </w:t>
+      </w:r>
+      <w:proofErr w:type="spellStart"/>
+      <w:r>
+        <w:rPr>
+          <w:rFonts w:ascii="Courier New" w:hAnsi="Courier New" w:cs="Courier New"/>
+          <w:color w:val="auto"/>
+          <w:sz w:val="18"/>
+          <w:shd w:val="clear" w:color="auto" w:fill="FAFAFA"/>
+          <w:lang w:val="en-GB"/>
+        </w:rPr>
+        <w:t>dataproc</w:t>
+      </w:r>
+      <w:proofErr w:type="spellEnd"/>
+      <w:r>
+        <w:rPr>
+          <w:rFonts w:ascii="Courier New" w:hAnsi="Courier New" w:cs="Courier New"/>
+          <w:color w:val="auto"/>
+          <w:sz w:val="18"/>
+          <w:shd w:val="clear" w:color="auto" w:fill="FAFAFA"/>
+          <w:lang w:val="en-GB"/>
+        </w:rPr>
+        <w:t xml:space="preserve"> clusters create </w:t>
+      </w:r>
+      <w:proofErr w:type="spellStart"/>
       <w:r>
         <w:rPr>
           <w:rFonts w:ascii="Courier New" w:hAnsi="Courier New" w:cs="Courier New"/>
@@ -5517,6 +6104,7 @@
         </w:rPr>
         <w:t>nombrecluster</w:t>
       </w:r>
+      <w:proofErr w:type="spellEnd"/>
       <w:r>
         <w:rPr>
           <w:rFonts w:ascii="Courier New" w:hAnsi="Courier New" w:cs="Courier New"/>
@@ -5537,6 +6125,7 @@
         </w:rPr>
         <w:t xml:space="preserve">--enable-component-gateway --bucket </w:t>
       </w:r>
+      <w:proofErr w:type="spellStart"/>
       <w:r>
         <w:rPr>
           <w:rFonts w:ascii="Courier New" w:hAnsi="Courier New" w:cs="Courier New"/>
@@ -5548,6 +6137,7 @@
         </w:rPr>
         <w:t>nombrebucket</w:t>
       </w:r>
+      <w:proofErr w:type="spellEnd"/>
       <w:r>
         <w:rPr>
           <w:rFonts w:ascii="Courier New" w:hAnsi="Courier New" w:cs="Courier New"/>
@@ -5566,7 +6156,29 @@
           <w:shd w:val="clear" w:color="auto" w:fill="FAFAFA"/>
           <w:lang w:val="en-GB"/>
         </w:rPr>
-        <w:t xml:space="preserve">--region us-west1 --master-machine-type n1-standard-2 --master-boot-disk-size 300 --num-workers 2 --worker-machine-type n1-standard-2 --worker-boot-disk-size 300 --image-version 2.1-debian11 --properties spark:spark.jars.packages=org.apache.spark:spark-sql-kafka-0-10_2.12:3.3.2 --optional-components JUPYTER,ZOOKEEPER --max-age </w:t>
+        <w:t>--region us-west1 --master-machine-type n1-standard-2 --master-boot-disk-size 300 --</w:t>
+      </w:r>
+      <w:proofErr w:type="spellStart"/>
+      <w:r>
+        <w:rPr>
+          <w:rFonts w:ascii="Courier New" w:hAnsi="Courier New" w:cs="Courier New"/>
+          <w:color w:val="auto"/>
+          <w:sz w:val="18"/>
+          <w:shd w:val="clear" w:color="auto" w:fill="FAFAFA"/>
+          <w:lang w:val="en-GB"/>
+        </w:rPr>
+        <w:t>num</w:t>
+      </w:r>
+      <w:proofErr w:type="spellEnd"/>
+      <w:r>
+        <w:rPr>
+          <w:rFonts w:ascii="Courier New" w:hAnsi="Courier New" w:cs="Courier New"/>
+          <w:color w:val="auto"/>
+          <w:sz w:val="18"/>
+          <w:shd w:val="clear" w:color="auto" w:fill="FAFAFA"/>
+          <w:lang w:val="en-GB"/>
+        </w:rPr>
+        <w:t xml:space="preserve">-workers 2 --worker-machine-type n1-standard-2 --worker-boot-disk-size 300 --image-version 2.1-debian11 --properties spark:spark.jars.packages=org.apache.spark:spark-sql-kafka-0-10_2.12:3.3.2 --optional-components JUPYTER,ZOOKEEPER --max-age </w:t>
       </w:r>
       <w:r>
         <w:rPr>
@@ -5599,6 +6211,7 @@
         </w:rPr>
         <w:t xml:space="preserve">--initialization-actions 'gs://goog-dataproc-initialization-actions-us-west1/kafka/kafka.sh' --project </w:t>
       </w:r>
+      <w:proofErr w:type="spellStart"/>
       <w:r>
         <w:rPr>
           <w:rFonts w:ascii="Courier New" w:hAnsi="Courier New" w:cs="Courier New"/>
@@ -5622,6 +6235,7 @@
         </w:rPr>
         <w:t>proyecto</w:t>
       </w:r>
+      <w:proofErr w:type="spellEnd"/>
     </w:p>
     <w:p>
       <w:pPr>
@@ -5858,7 +6472,25 @@
     </w:p>
     <w:p>
       <w:r>
-        <w:t>Si al hacer click en JupyterLab, se abriese una pestaña con un error, es algo temporal y si probáis de nuevo al cabo de un rato, se abrirá correctamente.</w:t>
+        <w:t xml:space="preserve">Si al hacer </w:t>
+      </w:r>
+      <w:proofErr w:type="spellStart"/>
+      <w:proofErr w:type="gramStart"/>
+      <w:r>
+        <w:t>click</w:t>
+      </w:r>
+      <w:proofErr w:type="spellEnd"/>
+      <w:proofErr w:type="gramEnd"/>
+      <w:r>
+        <w:t xml:space="preserve"> en </w:t>
+      </w:r>
+      <w:proofErr w:type="spellStart"/>
+      <w:r>
+        <w:t>JupyterLab</w:t>
+      </w:r>
+      <w:proofErr w:type="spellEnd"/>
+      <w:r>
+        <w:t>, se abriese una pestaña con un error, es algo temporal y si probáis de nuevo al cabo de un rato, se abrirá correctamente.</w:t>
       </w:r>
     </w:p>
     <w:sectPr>
@@ -6300,7 +6932,7 @@
         </w:tcPr>
         <w:p>
           <w:pPr>
-            <w:pStyle w:val="Header"/>
+            <w:pStyle w:val="Encabezado"/>
             <w:jc w:val="center"/>
             <w:rPr>
               <w:rFonts w:cs="UnitOT-Medi"/>
@@ -6326,7 +6958,7 @@
         </w:tcPr>
         <w:p>
           <w:pPr>
-            <w:pStyle w:val="Header"/>
+            <w:pStyle w:val="Encabezado"/>
             <w:jc w:val="center"/>
             <w:rPr>
               <w:rFonts w:cs="UnitOT-Medi"/>
@@ -6352,7 +6984,7 @@
         </w:tcPr>
         <w:p>
           <w:pPr>
-            <w:pStyle w:val="Header"/>
+            <w:pStyle w:val="Encabezado"/>
             <w:jc w:val="center"/>
             <w:rPr>
               <w:rFonts w:cs="UnitOT-Medi"/>
@@ -6403,7 +7035,7 @@
         </w:tcPr>
         <w:p>
           <w:pPr>
-            <w:pStyle w:val="Header"/>
+            <w:pStyle w:val="Encabezado"/>
             <w:rPr>
               <w:sz w:val="22"/>
               <w:szCs w:val="22"/>
@@ -6425,7 +7057,7 @@
         </w:tcPr>
         <w:p>
           <w:pPr>
-            <w:pStyle w:val="Header"/>
+            <w:pStyle w:val="Encabezado"/>
             <w:jc w:val="center"/>
             <w:rPr>
               <w:rFonts w:asciiTheme="minorHAnsi" w:hAnsiTheme="minorHAnsi"/>
@@ -6445,7 +7077,7 @@
         </w:tcPr>
         <w:p>
           <w:pPr>
-            <w:pStyle w:val="Header"/>
+            <w:pStyle w:val="Encabezado"/>
           </w:pPr>
         </w:p>
       </w:tc>
@@ -6455,7 +7087,7 @@
         </w:tcPr>
         <w:p>
           <w:pPr>
-            <w:pStyle w:val="Header"/>
+            <w:pStyle w:val="Encabezado"/>
             <w:rPr>
               <w:sz w:val="22"/>
               <w:szCs w:val="22"/>
@@ -6477,7 +7109,7 @@
         </w:tcPr>
         <w:p>
           <w:pPr>
-            <w:pStyle w:val="Header"/>
+            <w:pStyle w:val="Encabezado"/>
           </w:pPr>
         </w:p>
       </w:tc>
@@ -6485,7 +7117,7 @@
   </w:tbl>
   <w:p>
     <w:pPr>
-      <w:pStyle w:val="Header"/>
+      <w:pStyle w:val="Encabezado"/>
     </w:pPr>
   </w:p>
 </w:hdr>
@@ -9386,10 +10018,10 @@
       <w:lang w:eastAsia="es-ES"/>
     </w:rPr>
   </w:style>
-  <w:style w:type="paragraph" w:styleId="Heading1">
+  <w:style w:type="paragraph" w:styleId="Ttulo1">
     <w:name w:val="heading 1"/>
     <w:next w:val="Normal"/>
-    <w:link w:val="Heading1Char"/>
+    <w:link w:val="Ttulo1Car"/>
     <w:uiPriority w:val="99"/>
     <w:semiHidden/>
     <w:rsid w:val="00507E5B"/>
@@ -9406,11 +10038,11 @@
       <w:lang w:eastAsia="es-ES"/>
     </w:rPr>
   </w:style>
-  <w:style w:type="paragraph" w:styleId="Heading2">
+  <w:style w:type="paragraph" w:styleId="Ttulo2">
     <w:name w:val="heading 2"/>
     <w:basedOn w:val="Normal"/>
     <w:next w:val="Normal"/>
-    <w:link w:val="Heading2Char"/>
+    <w:link w:val="Ttulo2Car"/>
     <w:uiPriority w:val="99"/>
     <w:semiHidden/>
     <w:rsid w:val="00507E5B"/>
@@ -9427,13 +10059,13 @@
       <w:szCs w:val="26"/>
     </w:rPr>
   </w:style>
-  <w:style w:type="character" w:default="1" w:styleId="DefaultParagraphFont">
+  <w:style w:type="character" w:default="1" w:styleId="Fuentedeprrafopredeter">
     <w:name w:val="Default Paragraph Font"/>
     <w:uiPriority w:val="1"/>
     <w:semiHidden/>
     <w:unhideWhenUsed/>
   </w:style>
-  <w:style w:type="table" w:default="1" w:styleId="TableNormal">
+  <w:style w:type="table" w:default="1" w:styleId="Tablanormal">
     <w:name w:val="Normal Table"/>
     <w:uiPriority w:val="99"/>
     <w:semiHidden/>
@@ -9448,7 +10080,7 @@
       </w:tblCellMar>
     </w:tblPr>
   </w:style>
-  <w:style w:type="numbering" w:default="1" w:styleId="NoList">
+  <w:style w:type="numbering" w:default="1" w:styleId="Sinlista">
     <w:name w:val="No List"/>
     <w:uiPriority w:val="99"/>
     <w:semiHidden/>
@@ -9522,9 +10154,9 @@
       <w:spacing w:line="240" w:lineRule="auto"/>
     </w:pPr>
   </w:style>
-  <w:style w:type="character" w:styleId="Hyperlink">
+  <w:style w:type="character" w:styleId="Hipervnculo">
     <w:name w:val="Hyperlink"/>
-    <w:basedOn w:val="DefaultParagraphFont"/>
+    <w:basedOn w:val="Fuentedeprrafopredeter"/>
     <w:uiPriority w:val="99"/>
     <w:unhideWhenUsed/>
     <w:rsid w:val="0058112D"/>
@@ -9548,7 +10180,7 @@
   </w:style>
   <w:style w:type="numbering" w:customStyle="1" w:styleId="VietasUNIR">
     <w:name w:val="ViñetasUNIR"/>
-    <w:basedOn w:val="NoList"/>
+    <w:basedOn w:val="Sinlista"/>
     <w:uiPriority w:val="99"/>
     <w:rsid w:val="00260B21"/>
     <w:pPr>
@@ -9577,10 +10209,10 @@
       <w:szCs w:val="18"/>
     </w:rPr>
   </w:style>
-  <w:style w:type="character" w:customStyle="1" w:styleId="Heading1Char">
-    <w:name w:val="Heading 1 Char"/>
-    <w:basedOn w:val="DefaultParagraphFont"/>
-    <w:link w:val="Heading1"/>
+  <w:style w:type="character" w:customStyle="1" w:styleId="Ttulo1Car">
+    <w:name w:val="Título 1 Car"/>
+    <w:basedOn w:val="Fuentedeprrafopredeter"/>
+    <w:link w:val="Ttulo1"/>
     <w:uiPriority w:val="99"/>
     <w:semiHidden/>
     <w:rsid w:val="00D511BC"/>
@@ -9591,7 +10223,7 @@
       <w:lang w:eastAsia="es-ES"/>
     </w:rPr>
   </w:style>
-  <w:style w:type="paragraph" w:styleId="ListParagraph">
+  <w:style w:type="paragraph" w:styleId="Prrafodelista">
     <w:name w:val="List Paragraph"/>
     <w:basedOn w:val="Normal"/>
     <w:uiPriority w:val="34"/>
@@ -9602,10 +10234,10 @@
       <w:contextualSpacing/>
     </w:pPr>
   </w:style>
-  <w:style w:type="character" w:customStyle="1" w:styleId="Heading2Char">
-    <w:name w:val="Heading 2 Char"/>
-    <w:basedOn w:val="DefaultParagraphFont"/>
-    <w:link w:val="Heading2"/>
+  <w:style w:type="character" w:customStyle="1" w:styleId="Ttulo2Car">
+    <w:name w:val="Título 2 Car"/>
+    <w:basedOn w:val="Fuentedeprrafopredeter"/>
+    <w:link w:val="Ttulo2"/>
     <w:uiPriority w:val="99"/>
     <w:semiHidden/>
     <w:rsid w:val="00D511BC"/>
@@ -9633,7 +10265,7 @@
       <w:szCs w:val="22"/>
     </w:rPr>
   </w:style>
-  <w:style w:type="paragraph" w:styleId="Caption">
+  <w:style w:type="paragraph" w:styleId="Descripcin">
     <w:name w:val="caption"/>
     <w:basedOn w:val="Normal"/>
     <w:next w:val="Normal"/>
@@ -9653,9 +10285,9 @@
       <w:szCs w:val="18"/>
     </w:rPr>
   </w:style>
-  <w:style w:type="table" w:styleId="TableGrid">
+  <w:style w:type="table" w:styleId="Tablaconcuadrcula">
     <w:name w:val="Table Grid"/>
-    <w:basedOn w:val="TableNormal"/>
+    <w:basedOn w:val="Tablanormal"/>
     <w:rsid w:val="007E4840"/>
     <w:pPr>
       <w:spacing w:after="0" w:line="240" w:lineRule="auto"/>
@@ -9853,7 +10485,7 @@
       <w:szCs w:val="22"/>
     </w:rPr>
   </w:style>
-  <w:style w:type="paragraph" w:styleId="TOC1">
+  <w:style w:type="paragraph" w:styleId="TDC1">
     <w:name w:val="toc 1"/>
     <w:basedOn w:val="Normal"/>
     <w:next w:val="Normal"/>
@@ -9874,7 +10506,7 @@
       <w:color w:val="008FBE"/>
     </w:rPr>
   </w:style>
-  <w:style w:type="paragraph" w:styleId="TOC2">
+  <w:style w:type="paragraph" w:styleId="TDC2">
     <w:name w:val="toc 2"/>
     <w:basedOn w:val="Normal"/>
     <w:next w:val="Normal"/>
@@ -9941,7 +10573,7 @@
   </w:style>
   <w:style w:type="table" w:customStyle="1" w:styleId="TablaUNIR2">
     <w:name w:val="TablaUNIR_2"/>
-    <w:basedOn w:val="TableNormal"/>
+    <w:basedOn w:val="Tablanormal"/>
     <w:uiPriority w:val="99"/>
     <w:rsid w:val="007E4840"/>
     <w:pPr>
@@ -10004,7 +10636,7 @@
   </w:style>
   <w:style w:type="table" w:customStyle="1" w:styleId="TablaUNIR3">
     <w:name w:val="TablaUNIR_3"/>
-    <w:basedOn w:val="TableNormal"/>
+    <w:basedOn w:val="Tablanormal"/>
     <w:uiPriority w:val="99"/>
     <w:rsid w:val="001E737A"/>
     <w:pPr>
@@ -10055,7 +10687,7 @@
   </w:style>
   <w:style w:type="table" w:customStyle="1" w:styleId="TablaUNIR4">
     <w:name w:val="TablaUNIR_4"/>
-    <w:basedOn w:val="TableNormal"/>
+    <w:basedOn w:val="Tablanormal"/>
     <w:uiPriority w:val="99"/>
     <w:rsid w:val="001E737A"/>
     <w:pPr>
@@ -10125,7 +10757,7 @@
   </w:style>
   <w:style w:type="table" w:customStyle="1" w:styleId="TablaejemplosUNIR">
     <w:name w:val="Tabla ejemplos UNIR"/>
-    <w:basedOn w:val="TableNormal"/>
+    <w:basedOn w:val="Tablanormal"/>
     <w:uiPriority w:val="99"/>
     <w:rsid w:val="001E737A"/>
     <w:pPr>
@@ -10156,10 +10788,10 @@
       </w:numPr>
     </w:pPr>
   </w:style>
-  <w:style w:type="paragraph" w:styleId="Header">
+  <w:style w:type="paragraph" w:styleId="Encabezado">
     <w:name w:val="header"/>
     <w:basedOn w:val="Normal"/>
-    <w:link w:val="HeaderChar"/>
+    <w:link w:val="EncabezadoCar"/>
     <w:uiPriority w:val="99"/>
     <w:qFormat/>
     <w:rsid w:val="00D30434"/>
@@ -10171,10 +10803,10 @@
       <w:spacing w:line="240" w:lineRule="auto"/>
     </w:pPr>
   </w:style>
-  <w:style w:type="character" w:customStyle="1" w:styleId="HeaderChar">
-    <w:name w:val="Header Char"/>
-    <w:basedOn w:val="DefaultParagraphFont"/>
-    <w:link w:val="Header"/>
+  <w:style w:type="character" w:customStyle="1" w:styleId="EncabezadoCar">
+    <w:name w:val="Encabezado Car"/>
+    <w:basedOn w:val="Fuentedeprrafopredeter"/>
+    <w:link w:val="Encabezado"/>
     <w:uiPriority w:val="99"/>
     <w:rsid w:val="00D30434"/>
     <w:rPr>
@@ -10184,10 +10816,10 @@
       <w:lang w:eastAsia="es-ES"/>
     </w:rPr>
   </w:style>
-  <w:style w:type="paragraph" w:styleId="Footer">
+  <w:style w:type="paragraph" w:styleId="Piedepgina">
     <w:name w:val="footer"/>
     <w:basedOn w:val="Normal"/>
-    <w:link w:val="FooterChar"/>
+    <w:link w:val="PiedepginaCar"/>
     <w:uiPriority w:val="24"/>
     <w:unhideWhenUsed/>
     <w:qFormat/>
@@ -10200,10 +10832,10 @@
       <w:spacing w:line="240" w:lineRule="auto"/>
     </w:pPr>
   </w:style>
-  <w:style w:type="character" w:customStyle="1" w:styleId="FooterChar">
-    <w:name w:val="Footer Char"/>
-    <w:basedOn w:val="DefaultParagraphFont"/>
-    <w:link w:val="Footer"/>
+  <w:style w:type="character" w:customStyle="1" w:styleId="PiedepginaCar">
+    <w:name w:val="Pie de página Car"/>
+    <w:basedOn w:val="Fuentedeprrafopredeter"/>
+    <w:link w:val="Piedepgina"/>
     <w:uiPriority w:val="24"/>
     <w:rsid w:val="00E7167D"/>
     <w:rPr>
@@ -10214,10 +10846,10 @@
       <w:lang w:eastAsia="es-ES"/>
     </w:rPr>
   </w:style>
-  <w:style w:type="paragraph" w:styleId="BalloonText">
+  <w:style w:type="paragraph" w:styleId="Textodeglobo">
     <w:name w:val="Balloon Text"/>
     <w:basedOn w:val="Normal"/>
-    <w:link w:val="BalloonTextChar"/>
+    <w:link w:val="TextodegloboCar"/>
     <w:uiPriority w:val="99"/>
     <w:semiHidden/>
     <w:unhideWhenUsed/>
@@ -10231,10 +10863,10 @@
       <w:szCs w:val="18"/>
     </w:rPr>
   </w:style>
-  <w:style w:type="character" w:customStyle="1" w:styleId="BalloonTextChar">
-    <w:name w:val="Balloon Text Char"/>
-    <w:basedOn w:val="DefaultParagraphFont"/>
-    <w:link w:val="BalloonText"/>
+  <w:style w:type="character" w:customStyle="1" w:styleId="TextodegloboCar">
+    <w:name w:val="Texto de globo Car"/>
+    <w:basedOn w:val="Fuentedeprrafopredeter"/>
+    <w:link w:val="Textodeglobo"/>
     <w:uiPriority w:val="99"/>
     <w:semiHidden/>
     <w:rsid w:val="00C446B8"/>
@@ -10248,7 +10880,7 @@
   </w:style>
   <w:style w:type="table" w:customStyle="1" w:styleId="UNIR">
     <w:name w:val="UNIR"/>
-    <w:basedOn w:val="TableNormal"/>
+    <w:basedOn w:val="Tablanormal"/>
     <w:uiPriority w:val="99"/>
     <w:rsid w:val="007E4840"/>
     <w:pPr>
@@ -10270,10 +10902,10 @@
       </w:tblBorders>
     </w:tblPr>
   </w:style>
-  <w:style w:type="paragraph" w:styleId="CommentText">
+  <w:style w:type="paragraph" w:styleId="Textocomentario">
     <w:name w:val="annotation text"/>
     <w:basedOn w:val="Normal"/>
-    <w:link w:val="CommentTextChar"/>
+    <w:link w:val="TextocomentarioCar"/>
     <w:uiPriority w:val="99"/>
     <w:unhideWhenUsed/>
     <w:rsid w:val="009400C5"/>
@@ -10285,10 +10917,10 @@
       <w:szCs w:val="20"/>
     </w:rPr>
   </w:style>
-  <w:style w:type="character" w:customStyle="1" w:styleId="CommentTextChar">
-    <w:name w:val="Comment Text Char"/>
-    <w:basedOn w:val="DefaultParagraphFont"/>
-    <w:link w:val="CommentText"/>
+  <w:style w:type="character" w:customStyle="1" w:styleId="TextocomentarioCar">
+    <w:name w:val="Texto comentario Car"/>
+    <w:basedOn w:val="Fuentedeprrafopredeter"/>
+    <w:link w:val="Textocomentario"/>
     <w:uiPriority w:val="99"/>
     <w:rsid w:val="009400C5"/>
     <w:rPr>
@@ -10301,7 +10933,7 @@
   </w:style>
   <w:style w:type="table" w:customStyle="1" w:styleId="TablaUNIR30">
     <w:name w:val="Tabla UNIR 3"/>
-    <w:basedOn w:val="TableNormal"/>
+    <w:basedOn w:val="Tablanormal"/>
     <w:uiPriority w:val="99"/>
     <w:rsid w:val="00472B27"/>
     <w:pPr>
@@ -10377,7 +11009,7 @@
   </w:style>
   <w:style w:type="table" w:customStyle="1" w:styleId="Tabladecuadrcula5oscura-nfasis51">
     <w:name w:val="Tabla de cuadrícula 5 oscura - Énfasis 51"/>
-    <w:basedOn w:val="TableNormal"/>
+    <w:basedOn w:val="Tablanormal"/>
     <w:uiPriority w:val="50"/>
     <w:rsid w:val="00592AE8"/>
     <w:pPr>
@@ -10481,9 +11113,9 @@
       </w:tcPr>
     </w:tblStylePr>
   </w:style>
-  <w:style w:type="character" w:styleId="CommentReference">
+  <w:style w:type="character" w:styleId="Refdecomentario">
     <w:name w:val="annotation reference"/>
-    <w:basedOn w:val="DefaultParagraphFont"/>
+    <w:basedOn w:val="Fuentedeprrafopredeter"/>
     <w:uiPriority w:val="99"/>
     <w:semiHidden/>
     <w:unhideWhenUsed/>
@@ -10493,11 +11125,11 @@
       <w:szCs w:val="16"/>
     </w:rPr>
   </w:style>
-  <w:style w:type="paragraph" w:styleId="CommentSubject">
+  <w:style w:type="paragraph" w:styleId="Asuntodelcomentario">
     <w:name w:val="annotation subject"/>
-    <w:basedOn w:val="CommentText"/>
-    <w:next w:val="CommentText"/>
-    <w:link w:val="CommentSubjectChar"/>
+    <w:basedOn w:val="Textocomentario"/>
+    <w:next w:val="Textocomentario"/>
+    <w:link w:val="AsuntodelcomentarioCar"/>
     <w:uiPriority w:val="99"/>
     <w:semiHidden/>
     <w:unhideWhenUsed/>
@@ -10507,10 +11139,10 @@
       <w:bCs/>
     </w:rPr>
   </w:style>
-  <w:style w:type="character" w:customStyle="1" w:styleId="CommentSubjectChar">
-    <w:name w:val="Comment Subject Char"/>
-    <w:basedOn w:val="CommentTextChar"/>
-    <w:link w:val="CommentSubject"/>
+  <w:style w:type="character" w:customStyle="1" w:styleId="AsuntodelcomentarioCar">
+    <w:name w:val="Asunto del comentario Car"/>
+    <w:basedOn w:val="TextocomentarioCar"/>
+    <w:link w:val="Asuntodelcomentario"/>
     <w:uiPriority w:val="99"/>
     <w:semiHidden/>
     <w:rsid w:val="00A16D37"/>
@@ -10535,7 +11167,7 @@
       <w:szCs w:val="18"/>
     </w:rPr>
   </w:style>
-  <w:style w:type="paragraph" w:styleId="Revision">
+  <w:style w:type="paragraph" w:styleId="Revisin">
     <w:name w:val="Revision"/>
     <w:hidden/>
     <w:uiPriority w:val="99"/>
@@ -10552,10 +11184,10 @@
       <w:lang w:eastAsia="es-ES"/>
     </w:rPr>
   </w:style>
-  <w:style w:type="paragraph" w:styleId="FootnoteText">
+  <w:style w:type="paragraph" w:styleId="Textonotapie">
     <w:name w:val="footnote text"/>
     <w:basedOn w:val="Normal"/>
-    <w:link w:val="FootnoteTextChar"/>
+    <w:link w:val="TextonotapieCar"/>
     <w:uiPriority w:val="99"/>
     <w:semiHidden/>
     <w:rsid w:val="00893AC1"/>
@@ -10567,10 +11199,10 @@
       <w:szCs w:val="20"/>
     </w:rPr>
   </w:style>
-  <w:style w:type="character" w:customStyle="1" w:styleId="FootnoteTextChar">
-    <w:name w:val="Footnote Text Char"/>
-    <w:basedOn w:val="DefaultParagraphFont"/>
-    <w:link w:val="FootnoteText"/>
+  <w:style w:type="character" w:customStyle="1" w:styleId="TextonotapieCar">
+    <w:name w:val="Texto nota pie Car"/>
+    <w:basedOn w:val="Fuentedeprrafopredeter"/>
+    <w:link w:val="Textonotapie"/>
     <w:uiPriority w:val="99"/>
     <w:semiHidden/>
     <w:rsid w:val="00893AC1"/>
@@ -10582,9 +11214,9 @@
       <w:lang w:eastAsia="es-ES"/>
     </w:rPr>
   </w:style>
-  <w:style w:type="character" w:styleId="FootnoteReference">
+  <w:style w:type="character" w:styleId="Refdenotaalpie">
     <w:name w:val="footnote reference"/>
-    <w:basedOn w:val="DefaultParagraphFont"/>
+    <w:basedOn w:val="Fuentedeprrafopredeter"/>
     <w:uiPriority w:val="99"/>
     <w:semiHidden/>
     <w:unhideWhenUsed/>

</xml_diff>